<commit_message>
updated examples to reflex new fault rule exceptions
</commit_message>
<xml_diff>
--- a/air_handling_unit/final_report/MZVAV-1_fc13_report.docx
+++ b/air_handling_unit/final_report/MZVAV-1_fc13_report.docx
@@ -124,7 +124,7 @@
         <w:pStyle w:val="ListBullet"/>
       </w:pPr>
       <w:r>
-        <w:t>Total time in hours for when fault flag is True: 0.0</w:t>
+        <w:t>Total time in hours for when fault flag is True: 113.2</w:t>
       </w:r>
     </w:p>
     <w:p>
@@ -132,7 +132,7 @@
         <w:pStyle w:val="ListBullet"/>
       </w:pPr>
       <w:r>
-        <w:t>Percent of time in the dataset when the fault flag is True: 0.0%</w:t>
+        <w:t>Percent of time in the dataset when the fault flag is True: 2.5%</w:t>
       </w:r>
     </w:p>
     <w:p>
@@ -140,7 +140,7 @@
         <w:pStyle w:val="ListBullet"/>
       </w:pPr>
       <w:r>
-        <w:t>Percent of time in the dataset when the fault flag is False: 100.0%</w:t>
+        <w:t>Percent of time in the dataset when the fault flag is False: 97.5%</w:t>
       </w:r>
     </w:p>
     <w:p>
@@ -151,12 +151,57 @@
         <w:t>Calculated motor runtime in hours based off of VFD signal &gt; zero: 3061.08</w:t>
       </w:r>
     </w:p>
+    <w:p/>
+    <w:p>
+      <w:pPr>
+        <w:pStyle w:val="Heading2"/>
+      </w:pPr>
+      <w:r>
+        <w:t>Time-of-day Histogram Plots</w:t>
+      </w:r>
+    </w:p>
+    <w:p>
+      <w:r>
+        <w:drawing>
+          <wp:inline xmlns:a="http://schemas.openxmlformats.org/drawingml/2006/main" xmlns:pic="http://schemas.openxmlformats.org/drawingml/2006/picture">
+            <wp:extent cx="5486400" cy="1755648"/>
+            <wp:docPr id="3" name="Picture 3"/>
+            <wp:cNvGraphicFramePr>
+              <a:graphicFrameLocks noChangeAspect="1"/>
+            </wp:cNvGraphicFramePr>
+            <a:graphic>
+              <a:graphicData uri="http://schemas.openxmlformats.org/drawingml/2006/picture">
+                <pic:pic>
+                  <pic:nvPicPr>
+                    <pic:cNvPr id="0" name="image.png"/>
+                    <pic:cNvPicPr/>
+                  </pic:nvPicPr>
+                  <pic:blipFill>
+                    <a:blip r:embed="rId11"/>
+                    <a:stretch>
+                      <a:fillRect/>
+                    </a:stretch>
+                  </pic:blipFill>
+                  <pic:spPr>
+                    <a:xfrm>
+                      <a:off x="0" y="0"/>
+                      <a:ext cx="5486400" cy="1755648"/>
+                    </a:xfrm>
+                    <a:prstGeom prst="rect"/>
+                  </pic:spPr>
+                </pic:pic>
+              </a:graphicData>
+            </a:graphic>
+          </wp:inline>
+        </w:drawing>
+      </w:r>
+    </w:p>
     <w:p>
       <w:pPr>
         <w:pStyle w:val="ListBullet"/>
       </w:pPr>
       <w:r>
-        <w:t>No faults were found in this given dataset for the equation defined by ASHRAE.</w:t>
+        <w:t>When fault condition 13 is True the average AHU supply air setpoint is 55.04 in °F and the supply air temperature is 56.08 in °F.</w:t>
       </w:r>
     </w:p>
     <w:p>
@@ -284,7 +329,7 @@
         <w:rPr>
           <w:rStyle w:val="Emphasis"/>
         </w:rPr>
-        <w:t>Report generated: Sun Mar 12 15:52:55 2023</w:t>
+        <w:t>Report generated: Sat Apr  1 14:01:21 2023</w:t>
       </w:r>
     </w:p>
     <w:sectPr>

</xml_diff>